<commit_message>
Update Technical Resume - Master Copy.docx
</commit_message>
<xml_diff>
--- a/Technical Resume - Master Copy.docx
+++ b/Technical Resume - Master Copy.docx
@@ -1,6 +1,6 @@
 
 <file path=word/document.xml><?xml version="1.0" encoding="utf-8"?>
-<w:document xmlns:wpc="http://schemas.microsoft.com/office/word/2010/wordprocessingCanvas" xmlns:cx="http://schemas.microsoft.com/office/drawing/2014/chartex" xmlns:cx1="http://schemas.microsoft.com/office/drawing/2015/9/8/chartex" xmlns:cx2="http://schemas.microsoft.com/office/drawing/2015/10/21/chartex" xmlns:cx3="http://schemas.microsoft.com/office/drawing/2016/5/9/chartex" xmlns:cx4="http://schemas.microsoft.com/office/drawing/2016/5/10/chartex" xmlns:cx5="http://schemas.microsoft.com/office/drawing/2016/5/11/chartex" xmlns:cx6="http://schemas.microsoft.com/office/drawing/2016/5/12/chartex" xmlns:cx7="http://schemas.microsoft.com/office/drawing/2016/5/13/chartex" xmlns:cx8="http://schemas.microsoft.com/office/drawing/2016/5/14/chartex" xmlns:mc="http://schemas.openxmlformats.org/markup-compatibility/2006" xmlns:aink="http://schemas.microsoft.com/office/drawing/2016/ink" xmlns:am3d="http://schemas.microsoft.com/office/drawing/2017/model3d" xmlns:o="urn:schemas-microsoft-com:office:office" xmlns:oel="http://schemas.microsoft.com/office/2019/extlst" xmlns:r="http://schemas.openxmlformats.org/officeDocument/2006/relationships" xmlns:m="http://schemas.openxmlformats.org/officeDocument/2006/math" xmlns:v="urn:schemas-microsoft-com:vml" xmlns:wp14="http://schemas.microsoft.com/office/word/2010/wordprocessingDrawing" xmlns:wp="http://schemas.openxmlformats.org/drawingml/2006/wordprocessingDrawing" xmlns:w10="urn:schemas-microsoft-com:office:word" xmlns:w="http://schemas.openxmlformats.org/wordprocessingml/2006/main" xmlns:w14="http://schemas.microsoft.com/office/word/2010/wordml" xmlns:w15="http://schemas.microsoft.com/office/word/2012/wordml" xmlns:w16cex="http://schemas.microsoft.com/office/word/2018/wordml/cex" xmlns:w16cid="http://schemas.microsoft.com/office/word/2016/wordml/cid" xmlns:w16="http://schemas.microsoft.com/office/word/2018/wordml" xmlns:w16sdtdh="http://schemas.microsoft.com/office/word/2020/wordml/sdtdatahash" xmlns:w16se="http://schemas.microsoft.com/office/word/2015/wordml/symex" xmlns:wpg="http://schemas.microsoft.com/office/word/2010/wordprocessingGroup" xmlns:wpi="http://schemas.microsoft.com/office/word/2010/wordprocessingInk" xmlns:wne="http://schemas.microsoft.com/office/word/2006/wordml" xmlns:wps="http://schemas.microsoft.com/office/word/2010/wordprocessingShape" mc:Ignorable="w14 w15 w16se w16cid w16 w16cex w16sdtdh wp14">
+<w:document xmlns:wpc="http://schemas.microsoft.com/office/word/2010/wordprocessingCanvas" xmlns:cx="http://schemas.microsoft.com/office/drawing/2014/chartex" xmlns:cx1="http://schemas.microsoft.com/office/drawing/2015/9/8/chartex" xmlns:cx2="http://schemas.microsoft.com/office/drawing/2015/10/21/chartex" xmlns:cx3="http://schemas.microsoft.com/office/drawing/2016/5/9/chartex" xmlns:cx4="http://schemas.microsoft.com/office/drawing/2016/5/10/chartex" xmlns:cx5="http://schemas.microsoft.com/office/drawing/2016/5/11/chartex" xmlns:cx6="http://schemas.microsoft.com/office/drawing/2016/5/12/chartex" xmlns:cx7="http://schemas.microsoft.com/office/drawing/2016/5/13/chartex" xmlns:cx8="http://schemas.microsoft.com/office/drawing/2016/5/14/chartex" xmlns:mc="http://schemas.openxmlformats.org/markup-compatibility/2006" xmlns:aink="http://schemas.microsoft.com/office/drawing/2016/ink" xmlns:am3d="http://schemas.microsoft.com/office/drawing/2017/model3d" xmlns:o="urn:schemas-microsoft-com:office:office" xmlns:oel="http://schemas.microsoft.com/office/2019/extlst" xmlns:r="http://schemas.openxmlformats.org/officeDocument/2006/relationships" xmlns:m="http://schemas.openxmlformats.org/officeDocument/2006/math" xmlns:v="urn:schemas-microsoft-com:vml" xmlns:wp14="http://schemas.microsoft.com/office/word/2010/wordprocessingDrawing" xmlns:wp="http://schemas.openxmlformats.org/drawingml/2006/wordprocessingDrawing" xmlns:w10="urn:schemas-microsoft-com:office:word" xmlns:w="http://schemas.openxmlformats.org/wordprocessingml/2006/main" xmlns:w14="http://schemas.microsoft.com/office/word/2010/wordml" xmlns:w15="http://schemas.microsoft.com/office/word/2012/wordml" xmlns:w16cex="http://schemas.microsoft.com/office/word/2018/wordml/cex" xmlns:w16cid="http://schemas.microsoft.com/office/word/2016/wordml/cid" xmlns:w16="http://schemas.microsoft.com/office/word/2018/wordml" xmlns:w16du="http://schemas.microsoft.com/office/word/2023/wordml/word16du" xmlns:w16sdtdh="http://schemas.microsoft.com/office/word/2020/wordml/sdtdatahash" xmlns:w16se="http://schemas.microsoft.com/office/word/2015/wordml/symex" xmlns:wpg="http://schemas.microsoft.com/office/word/2010/wordprocessingGroup" xmlns:wpi="http://schemas.microsoft.com/office/word/2010/wordprocessingInk" xmlns:wne="http://schemas.microsoft.com/office/word/2006/wordml" xmlns:wps="http://schemas.microsoft.com/office/word/2010/wordprocessingShape" mc:Ignorable="w14 w15 w16se w16cid w16 w16cex w16sdtdh w16du wp14">
   <w:body>
     <w:p>
       <w:pPr>
@@ -68,23 +68,7 @@
           <w:i/>
           <w:iCs/>
         </w:rPr>
-        <w:t xml:space="preserve"> in problem solving, team-</w:t>
-      </w:r>
-      <w:proofErr w:type="gramStart"/>
-      <w:r>
-        <w:rPr>
-          <w:i/>
-          <w:iCs/>
-        </w:rPr>
-        <w:t>oriented</w:t>
-      </w:r>
-      <w:proofErr w:type="gramEnd"/>
-      <w:r>
-        <w:rPr>
-          <w:i/>
-          <w:iCs/>
-        </w:rPr>
-        <w:t xml:space="preserve"> </w:t>
+        <w:t xml:space="preserve"> in problem solving, team-oriented </w:t>
       </w:r>
       <w:r>
         <w:rPr>
@@ -158,7 +142,7 @@
         <w:t>, C</w:t>
       </w:r>
       <w:r>
-        <w:t xml:space="preserve">++ </w:t>
+        <w:t>, Python</w:t>
       </w:r>
     </w:p>
     <w:p>
@@ -174,7 +158,7 @@
         <w:spacing w:after="0"/>
       </w:pPr>
       <w:r>
-        <w:t>Data Structures (Spring 2024)</w:t>
+        <w:t>Data Structures</w:t>
       </w:r>
     </w:p>
     <w:p>
@@ -190,7 +174,16 @@
         <w:spacing w:after="0"/>
       </w:pPr>
       <w:r>
-        <w:t>Git, GitHub</w:t>
+        <w:t>Git</w:t>
+      </w:r>
+      <w:r>
+        <w:t xml:space="preserve"> (</w:t>
+      </w:r>
+      <w:r>
+        <w:t>GitHub</w:t>
+      </w:r>
+      <w:r>
+        <w:t>)</w:t>
       </w:r>
     </w:p>
     <w:p>
@@ -339,14 +332,14 @@
           <w:b/>
           <w:bCs/>
         </w:rPr>
-        <w:t>, Expected Graduation: 0</w:t>
+        <w:t xml:space="preserve">, Expected Graduation: </w:t>
       </w:r>
       <w:r>
         <w:rPr>
           <w:b/>
           <w:bCs/>
         </w:rPr>
-        <w:t>5</w:t>
+        <w:t>12</w:t>
       </w:r>
       <w:r>
         <w:rPr>
@@ -359,33 +352,34 @@
     <w:p>
       <w:pPr>
         <w:spacing w:after="0"/>
+        <w:rPr>
+          <w:b/>
+          <w:bCs/>
+        </w:rPr>
       </w:pPr>
       <w:r>
         <w:t xml:space="preserve">Bachelor of Arts in Computer of Science </w:t>
       </w:r>
-      <w:r>
-        <w:t>with a minor in Philosophy</w:t>
-      </w:r>
-    </w:p>
-    <w:p>
-      <w:pPr>
-        <w:spacing w:after="0"/>
-        <w:ind w:firstLine="720"/>
+    </w:p>
+    <w:p>
+      <w:pPr>
+        <w:spacing w:after="0"/>
+        <w:ind w:left="720"/>
       </w:pPr>
       <w:r>
         <w:t>GPA: 3.</w:t>
       </w:r>
       <w:r>
-        <w:t>5</w:t>
-      </w:r>
-      <w:r>
-        <w:t xml:space="preserve"> / 4.0 (</w:t>
+        <w:t>3</w:t>
+      </w:r>
+      <w:r>
+        <w:t>/4.0 (</w:t>
       </w:r>
       <w:r>
         <w:t xml:space="preserve">maintaining </w:t>
       </w:r>
       <w:r>
-        <w:t xml:space="preserve">40+ </w:t>
+        <w:t>40</w:t>
       </w:r>
       <w:r>
         <w:t>h</w:t>
@@ -466,7 +460,19 @@
         </w:rPr>
       </w:pPr>
       <w:r>
-        <w:t>Validates data from user, calculates ride share information, and prints rideshare information.</w:t>
+        <w:t>Validates data from user, calculates ride</w:t>
+      </w:r>
+      <w:r>
+        <w:t xml:space="preserve"> </w:t>
+      </w:r>
+      <w:r>
+        <w:t>share information, and prints ride</w:t>
+      </w:r>
+      <w:r>
+        <w:t xml:space="preserve"> </w:t>
+      </w:r>
+      <w:r>
+        <w:t>share information.</w:t>
       </w:r>
     </w:p>
     <w:p>
@@ -642,15 +648,7 @@
         <w:t>‘targets’ f</w:t>
       </w:r>
       <w:r>
-        <w:t xml:space="preserve">ile and </w:t>
-      </w:r>
-      <w:proofErr w:type="gramStart"/>
-      <w:r>
-        <w:t>created</w:t>
-      </w:r>
-      <w:proofErr w:type="gramEnd"/>
-      <w:r>
-        <w:t xml:space="preserve"> a simulated pinball machine playing field.</w:t>
+        <w:t>ile and created a simulated pinball machine playing field.</w:t>
       </w:r>
     </w:p>
     <w:p>
@@ -718,7 +716,7 @@
         <w:rPr>
           <w:u w:val="single"/>
         </w:rPr>
-        <w:t xml:space="preserve">Starbucks – Shift Supervisor / Barista (2021 </w:t>
+        <w:t xml:space="preserve">Starbucks – Shift Supervisor (2021 </w:t>
       </w:r>
       <w:r>
         <w:rPr>
@@ -893,7 +891,7 @@
 </file>
 
 <file path=word/numbering.xml><?xml version="1.0" encoding="utf-8"?>
-<w:numbering xmlns:wpc="http://schemas.microsoft.com/office/word/2010/wordprocessingCanvas" xmlns:cx="http://schemas.microsoft.com/office/drawing/2014/chartex" xmlns:cx1="http://schemas.microsoft.com/office/drawing/2015/9/8/chartex" xmlns:cx2="http://schemas.microsoft.com/office/drawing/2015/10/21/chartex" xmlns:cx3="http://schemas.microsoft.com/office/drawing/2016/5/9/chartex" xmlns:cx4="http://schemas.microsoft.com/office/drawing/2016/5/10/chartex" xmlns:cx5="http://schemas.microsoft.com/office/drawing/2016/5/11/chartex" xmlns:cx6="http://schemas.microsoft.com/office/drawing/2016/5/12/chartex" xmlns:cx7="http://schemas.microsoft.com/office/drawing/2016/5/13/chartex" xmlns:cx8="http://schemas.microsoft.com/office/drawing/2016/5/14/chartex" xmlns:mc="http://schemas.openxmlformats.org/markup-compatibility/2006" xmlns:aink="http://schemas.microsoft.com/office/drawing/2016/ink" xmlns:am3d="http://schemas.microsoft.com/office/drawing/2017/model3d" xmlns:o="urn:schemas-microsoft-com:office:office" xmlns:oel="http://schemas.microsoft.com/office/2019/extlst" xmlns:r="http://schemas.openxmlformats.org/officeDocument/2006/relationships" xmlns:m="http://schemas.openxmlformats.org/officeDocument/2006/math" xmlns:v="urn:schemas-microsoft-com:vml" xmlns:wp14="http://schemas.microsoft.com/office/word/2010/wordprocessingDrawing" xmlns:wp="http://schemas.openxmlformats.org/drawingml/2006/wordprocessingDrawing" xmlns:w10="urn:schemas-microsoft-com:office:word" xmlns:w="http://schemas.openxmlformats.org/wordprocessingml/2006/main" xmlns:w14="http://schemas.microsoft.com/office/word/2010/wordml" xmlns:w15="http://schemas.microsoft.com/office/word/2012/wordml" xmlns:w16cex="http://schemas.microsoft.com/office/word/2018/wordml/cex" xmlns:w16cid="http://schemas.microsoft.com/office/word/2016/wordml/cid" xmlns:w16="http://schemas.microsoft.com/office/word/2018/wordml" xmlns:w16sdtdh="http://schemas.microsoft.com/office/word/2020/wordml/sdtdatahash" xmlns:w16se="http://schemas.microsoft.com/office/word/2015/wordml/symex" xmlns:wpg="http://schemas.microsoft.com/office/word/2010/wordprocessingGroup" xmlns:wpi="http://schemas.microsoft.com/office/word/2010/wordprocessingInk" xmlns:wne="http://schemas.microsoft.com/office/word/2006/wordml" xmlns:wps="http://schemas.microsoft.com/office/word/2010/wordprocessingShape" mc:Ignorable="w14 w15 w16se w16cid w16 w16cex w16sdtdh wp14">
+<w:numbering xmlns:wpc="http://schemas.microsoft.com/office/word/2010/wordprocessingCanvas" xmlns:cx="http://schemas.microsoft.com/office/drawing/2014/chartex" xmlns:cx1="http://schemas.microsoft.com/office/drawing/2015/9/8/chartex" xmlns:cx2="http://schemas.microsoft.com/office/drawing/2015/10/21/chartex" xmlns:cx3="http://schemas.microsoft.com/office/drawing/2016/5/9/chartex" xmlns:cx4="http://schemas.microsoft.com/office/drawing/2016/5/10/chartex" xmlns:cx5="http://schemas.microsoft.com/office/drawing/2016/5/11/chartex" xmlns:cx6="http://schemas.microsoft.com/office/drawing/2016/5/12/chartex" xmlns:cx7="http://schemas.microsoft.com/office/drawing/2016/5/13/chartex" xmlns:cx8="http://schemas.microsoft.com/office/drawing/2016/5/14/chartex" xmlns:mc="http://schemas.openxmlformats.org/markup-compatibility/2006" xmlns:aink="http://schemas.microsoft.com/office/drawing/2016/ink" xmlns:am3d="http://schemas.microsoft.com/office/drawing/2017/model3d" xmlns:o="urn:schemas-microsoft-com:office:office" xmlns:oel="http://schemas.microsoft.com/office/2019/extlst" xmlns:r="http://schemas.openxmlformats.org/officeDocument/2006/relationships" xmlns:m="http://schemas.openxmlformats.org/officeDocument/2006/math" xmlns:v="urn:schemas-microsoft-com:vml" xmlns:wp14="http://schemas.microsoft.com/office/word/2010/wordprocessingDrawing" xmlns:wp="http://schemas.openxmlformats.org/drawingml/2006/wordprocessingDrawing" xmlns:w10="urn:schemas-microsoft-com:office:word" xmlns:w="http://schemas.openxmlformats.org/wordprocessingml/2006/main" xmlns:w14="http://schemas.microsoft.com/office/word/2010/wordml" xmlns:w15="http://schemas.microsoft.com/office/word/2012/wordml" xmlns:w16cex="http://schemas.microsoft.com/office/word/2018/wordml/cex" xmlns:w16cid="http://schemas.microsoft.com/office/word/2016/wordml/cid" xmlns:w16="http://schemas.microsoft.com/office/word/2018/wordml" xmlns:w16du="http://schemas.microsoft.com/office/word/2023/wordml/word16du" xmlns:w16sdtdh="http://schemas.microsoft.com/office/word/2020/wordml/sdtdatahash" xmlns:w16se="http://schemas.microsoft.com/office/word/2015/wordml/symex" xmlns:wpg="http://schemas.microsoft.com/office/word/2010/wordprocessingGroup" xmlns:wpi="http://schemas.microsoft.com/office/word/2010/wordprocessingInk" xmlns:wne="http://schemas.microsoft.com/office/word/2006/wordml" xmlns:wps="http://schemas.microsoft.com/office/word/2010/wordprocessingShape" mc:Ignorable="w14 w15 w16se w16cid w16 w16cex w16sdtdh w16du wp14">
   <w:abstractNum w:abstractNumId="0" w15:restartNumberingAfterBreak="0">
     <w:nsid w:val="0EF63040"/>
     <w:multiLevelType w:val="hybridMultilevel"/>
@@ -1478,7 +1476,7 @@
 </file>
 
 <file path=word/styles.xml><?xml version="1.0" encoding="utf-8"?>
-<w:styles xmlns:mc="http://schemas.openxmlformats.org/markup-compatibility/2006" xmlns:r="http://schemas.openxmlformats.org/officeDocument/2006/relationships" xmlns:w="http://schemas.openxmlformats.org/wordprocessingml/2006/main" xmlns:w14="http://schemas.microsoft.com/office/word/2010/wordml" xmlns:w15="http://schemas.microsoft.com/office/word/2012/wordml" xmlns:w16cex="http://schemas.microsoft.com/office/word/2018/wordml/cex" xmlns:w16cid="http://schemas.microsoft.com/office/word/2016/wordml/cid" xmlns:w16="http://schemas.microsoft.com/office/word/2018/wordml" xmlns:w16sdtdh="http://schemas.microsoft.com/office/word/2020/wordml/sdtdatahash" xmlns:w16se="http://schemas.microsoft.com/office/word/2015/wordml/symex" mc:Ignorable="w14 w15 w16se w16cid w16 w16cex w16sdtdh">
+<w:styles xmlns:mc="http://schemas.openxmlformats.org/markup-compatibility/2006" xmlns:r="http://schemas.openxmlformats.org/officeDocument/2006/relationships" xmlns:w="http://schemas.openxmlformats.org/wordprocessingml/2006/main" xmlns:w14="http://schemas.microsoft.com/office/word/2010/wordml" xmlns:w15="http://schemas.microsoft.com/office/word/2012/wordml" xmlns:w16cex="http://schemas.microsoft.com/office/word/2018/wordml/cex" xmlns:w16cid="http://schemas.microsoft.com/office/word/2016/wordml/cid" xmlns:w16="http://schemas.microsoft.com/office/word/2018/wordml" xmlns:w16du="http://schemas.microsoft.com/office/word/2023/wordml/word16du" xmlns:w16sdtdh="http://schemas.microsoft.com/office/word/2020/wordml/sdtdatahash" xmlns:w16se="http://schemas.microsoft.com/office/word/2015/wordml/symex" mc:Ignorable="w14 w15 w16se w16cid w16 w16cex w16sdtdh w16du">
   <w:docDefaults>
     <w:rPrDefault>
       <w:rPr>
@@ -2236,23 +2234,6 @@
 </file>
 
 <file path=customXml/item1.xml><?xml version="1.0" encoding="utf-8"?>
-<p:properties xmlns:p="http://schemas.microsoft.com/office/2006/metadata/properties" xmlns:xsi="http://www.w3.org/2001/XMLSchema-instance" xmlns:pc="http://schemas.microsoft.com/office/infopath/2007/PartnerControls">
-  <documentManagement>
-    <_activity xmlns="b48f6772-6186-4b2d-b1f8-8bdb84d331dd" xsi:nil="true"/>
-  </documentManagement>
-</p:properties>
-</file>
-
-<file path=customXml/item2.xml><?xml version="1.0" encoding="utf-8"?>
-<?mso-contentType ?>
-<FormTemplates xmlns="http://schemas.microsoft.com/sharepoint/v3/contenttype/forms">
-  <Display>DocumentLibraryForm</Display>
-  <Edit>DocumentLibraryForm</Edit>
-  <New>DocumentLibraryForm</New>
-</FormTemplates>
-</file>
-
-<file path=customXml/item3.xml><?xml version="1.0" encoding="utf-8"?>
 <ct:contentTypeSchema xmlns:ct="http://schemas.microsoft.com/office/2006/metadata/contentType" xmlns:ma="http://schemas.microsoft.com/office/2006/metadata/properties/metaAttributes" ct:_="" ma:_="" ma:contentTypeName="Document" ma:contentTypeID="0x010100B727AC6665E0B4408A29B84063219765" ma:contentTypeVersion="4" ma:contentTypeDescription="Create a new document." ma:contentTypeScope="" ma:versionID="b1b0d43015b713437c78d1f0c98becad">
   <xsd:schema xmlns:xsd="http://www.w3.org/2001/XMLSchema" xmlns:xs="http://www.w3.org/2001/XMLSchema" xmlns:p="http://schemas.microsoft.com/office/2006/metadata/properties" xmlns:ns3="b48f6772-6186-4b2d-b1f8-8bdb84d331dd" targetNamespace="http://schemas.microsoft.com/office/2006/metadata/properties" ma:root="true" ma:fieldsID="58633d0ee0b8dc3ebeef5409892ac090" ns3:_="">
     <xsd:import namespace="b48f6772-6186-4b2d-b1f8-8bdb84d331dd"/>
@@ -2396,25 +2377,24 @@
 </ct:contentTypeSchema>
 </file>
 
-<file path=customXml/itemProps1.xml><?xml version="1.0" encoding="utf-8"?>
-<ds:datastoreItem xmlns:ds="http://schemas.openxmlformats.org/officeDocument/2006/customXml" ds:itemID="{0FACE128-F2FA-4F80-913A-31366E4A188B}">
-  <ds:schemaRefs>
-    <ds:schemaRef ds:uri="http://schemas.microsoft.com/office/2006/metadata/properties"/>
-    <ds:schemaRef ds:uri="http://schemas.microsoft.com/office/infopath/2007/PartnerControls"/>
-    <ds:schemaRef ds:uri="b48f6772-6186-4b2d-b1f8-8bdb84d331dd"/>
-  </ds:schemaRefs>
-</ds:datastoreItem>
+<file path=customXml/item2.xml><?xml version="1.0" encoding="utf-8"?>
+<?mso-contentType ?>
+<FormTemplates xmlns="http://schemas.microsoft.com/sharepoint/v3/contenttype/forms">
+  <Display>DocumentLibraryForm</Display>
+  <Edit>DocumentLibraryForm</Edit>
+  <New>DocumentLibraryForm</New>
+</FormTemplates>
 </file>
 
-<file path=customXml/itemProps2.xml><?xml version="1.0" encoding="utf-8"?>
-<ds:datastoreItem xmlns:ds="http://schemas.openxmlformats.org/officeDocument/2006/customXml" ds:itemID="{69964D09-06FB-4E8B-8018-8F52038AF80D}">
-  <ds:schemaRefs>
-    <ds:schemaRef ds:uri="http://schemas.microsoft.com/sharepoint/v3/contenttype/forms"/>
-  </ds:schemaRefs>
-</ds:datastoreItem>
+<file path=customXml/item3.xml><?xml version="1.0" encoding="utf-8"?>
+<p:properties xmlns:p="http://schemas.microsoft.com/office/2006/metadata/properties" xmlns:xsi="http://www.w3.org/2001/XMLSchema-instance" xmlns:pc="http://schemas.microsoft.com/office/infopath/2007/PartnerControls">
+  <documentManagement>
+    <_activity xmlns="b48f6772-6186-4b2d-b1f8-8bdb84d331dd" xsi:nil="true"/>
+  </documentManagement>
+</p:properties>
 </file>
 
-<file path=customXml/itemProps3.xml><?xml version="1.0" encoding="utf-8"?>
+<file path=customXml/itemProps1.xml><?xml version="1.0" encoding="utf-8"?>
 <ds:datastoreItem xmlns:ds="http://schemas.openxmlformats.org/officeDocument/2006/customXml" ds:itemID="{90045DB5-6F96-48BC-990A-4DD638B86011}">
   <ds:schemaRefs>
     <ds:schemaRef ds:uri="http://schemas.microsoft.com/office/2006/metadata/contentType"/>
@@ -2430,4 +2410,22 @@
     <ds:schemaRef ds:uri="http://schemas.microsoft.com/internal/obd"/>
   </ds:schemaRefs>
 </ds:datastoreItem>
+</file>
+
+<file path=customXml/itemProps2.xml><?xml version="1.0" encoding="utf-8"?>
+<ds:datastoreItem xmlns:ds="http://schemas.openxmlformats.org/officeDocument/2006/customXml" ds:itemID="{69964D09-06FB-4E8B-8018-8F52038AF80D}">
+  <ds:schemaRefs>
+    <ds:schemaRef ds:uri="http://schemas.microsoft.com/sharepoint/v3/contenttype/forms"/>
+  </ds:schemaRefs>
+</ds:datastoreItem>
+</file>
+
+<file path=customXml/itemProps3.xml><?xml version="1.0" encoding="utf-8"?>
+<ds:datastoreItem xmlns:ds="http://schemas.openxmlformats.org/officeDocument/2006/customXml" ds:itemID="{0FACE128-F2FA-4F80-913A-31366E4A188B}">
+  <ds:schemaRefs>
+    <ds:schemaRef ds:uri="http://schemas.microsoft.com/office/2006/metadata/properties"/>
+    <ds:schemaRef ds:uri="http://schemas.microsoft.com/office/infopath/2007/PartnerControls"/>
+    <ds:schemaRef ds:uri="b48f6772-6186-4b2d-b1f8-8bdb84d331dd"/>
+  </ds:schemaRefs>
+</ds:datastoreItem>
 </file>
</xml_diff>